<commit_message>
Starting on step 4.
</commit_message>
<xml_diff>
--- a/final/DWIndependentBookSellers_RRajanbabu/Documents/FinalAssignment.docx
+++ b/final/DWIndependentBookSellers_RRajanbabu/Documents/FinalAssignment.docx
@@ -262,6 +262,7 @@
       <w:r>
         <w:t xml:space="preserve"> called </w:t>
       </w:r>
+      <w:proofErr w:type="spellStart"/>
       <w:r>
         <w:rPr>
           <w:b/>
@@ -297,6 +298,7 @@
         </w:rPr>
         <w:t>YourNameHere</w:t>
       </w:r>
+      <w:proofErr w:type="spellEnd"/>
       <w:r>
         <w:t xml:space="preserve">. </w:t>
       </w:r>
@@ -1045,6 +1047,7 @@
       <w:r>
         <w:t xml:space="preserve"> an SSIS project called </w:t>
       </w:r>
+      <w:proofErr w:type="spellStart"/>
       <w:r>
         <w:rPr>
           <w:rFonts w:ascii="Consolas" w:hAnsi="Consolas" w:cs="Consolas"/>
@@ -1061,7 +1064,15 @@
           <w:b/>
           <w:bCs/>
         </w:rPr>
-        <w:t xml:space="preserve">ETL </w:t>
+        <w:t>ETL</w:t>
+      </w:r>
+      <w:proofErr w:type="spellEnd"/>
+      <w:r>
+        <w:rPr>
+          <w:b/>
+          <w:bCs/>
+        </w:rPr>
+        <w:t xml:space="preserve"> </w:t>
       </w:r>
       <w:r>
         <w:t xml:space="preserve">to your </w:t>
@@ -1088,6 +1099,7 @@
       <w:r>
         <w:t xml:space="preserve"> the package file to </w:t>
       </w:r>
+      <w:proofErr w:type="spellStart"/>
       <w:r>
         <w:rPr>
           <w:rFonts w:ascii="Consolas" w:hAnsi="Consolas" w:cs="Consolas"/>
@@ -1106,6 +1118,7 @@
         </w:rPr>
         <w:t>ETLpackage.dtsx</w:t>
       </w:r>
+      <w:proofErr w:type="spellEnd"/>
       <w:r>
         <w:t>.</w:t>
       </w:r>
@@ -1272,11 +1285,15 @@
           <w:ilvl w:val="0"/>
           <w:numId w:val="7"/>
         </w:numPr>
-      </w:pPr>
-      <w:r>
-        <w:rPr>
-          <w:b/>
-          <w:bCs/>
+        <w:rPr>
+          <w:highlight w:val="yellow"/>
+        </w:rPr>
+      </w:pPr>
+      <w:r>
+        <w:rPr>
+          <w:b/>
+          <w:bCs/>
+          <w:highlight w:val="yellow"/>
         </w:rPr>
         <w:t xml:space="preserve">Open, review, and </w:t>
       </w:r>
@@ -1284,6 +1301,7 @@
         <w:rPr>
           <w:b/>
           <w:bCs/>
+          <w:highlight w:val="yellow"/>
           <w:u w:val="single"/>
         </w:rPr>
         <w:t>complete</w:t>
@@ -1292,46 +1310,23 @@
         <w:rPr>
           <w:b/>
           <w:bCs/>
+          <w:highlight w:val="yellow"/>
         </w:rPr>
         <w:t xml:space="preserve"> </w:t>
       </w:r>
       <w:r>
+        <w:rPr>
+          <w:highlight w:val="yellow"/>
+        </w:rPr>
         <w:t>the script</w:t>
       </w:r>
       <w:r>
         <w:rPr>
           <w:b/>
           <w:bCs/>
-        </w:rPr>
-        <w:t xml:space="preserve"> </w:t>
-      </w:r>
-      <w:r>
-        <w:rPr>
-          <w:b/>
-          <w:bCs/>
-        </w:rPr>
-        <w:t>0</w:t>
-      </w:r>
-      <w:r>
-        <w:rPr>
-          <w:b/>
-          <w:bCs/>
-        </w:rPr>
-        <w:t>5</w:t>
-      </w:r>
-      <w:r>
-        <w:rPr>
-          <w:b/>
-          <w:bCs/>
-        </w:rPr>
-        <w:t>-</w:t>
-      </w:r>
-      <w:r>
-        <w:rPr>
-          <w:b/>
-          <w:bCs/>
-        </w:rPr>
-        <w:t>DW</w:t>
+          <w:highlight w:val="yellow"/>
+        </w:rPr>
+        <w:t xml:space="preserve"> 05-DW</w:t>
       </w:r>
       <w:r>
         <w:rPr>
@@ -1340,42 +1335,23 @@
           <w:bCs/>
           <w:sz w:val="19"/>
           <w:szCs w:val="19"/>
-          <w:highlight w:val="white"/>
-        </w:rPr>
-        <w:t>IndependentBookSellers</w:t>
-      </w:r>
-      <w:r>
-        <w:rPr>
-          <w:rFonts w:ascii="Consolas" w:hAnsi="Consolas" w:cs="Consolas"/>
-          <w:b/>
-          <w:bCs/>
-          <w:sz w:val="19"/>
-          <w:szCs w:val="19"/>
-        </w:rPr>
-        <w:t>Maint</w:t>
-      </w:r>
-      <w:r>
-        <w:rPr>
-          <w:b/>
-          <w:bCs/>
-        </w:rPr>
-        <w:t>Objects.sql</w:t>
-      </w:r>
-      <w:r>
-        <w:rPr>
-          <w:b/>
-          <w:bCs/>
-        </w:rPr>
-        <w:t xml:space="preserve"> </w:t>
-      </w:r>
-      <w:r>
-        <w:t>to c</w:t>
-      </w:r>
-      <w:r>
-        <w:t>reate an ETL process</w:t>
-      </w:r>
-      <w:r>
-        <w:t xml:space="preserve">. </w:t>
+          <w:highlight w:val="yellow"/>
+        </w:rPr>
+        <w:t>IndependentBookSellersMaint</w:t>
+      </w:r>
+      <w:r>
+        <w:rPr>
+          <w:b/>
+          <w:bCs/>
+          <w:highlight w:val="yellow"/>
+        </w:rPr>
+        <w:t xml:space="preserve">Objects.sql </w:t>
+      </w:r>
+      <w:r>
+        <w:rPr>
+          <w:highlight w:val="yellow"/>
+        </w:rPr>
+        <w:t xml:space="preserve">to create an ETL process. </w:t>
       </w:r>
     </w:p>
     <w:p>
@@ -1536,6 +1512,7 @@
       <w:r>
         <w:t xml:space="preserve">called </w:t>
       </w:r>
+      <w:proofErr w:type="spellStart"/>
       <w:r>
         <w:rPr>
           <w:b/>
@@ -1543,6 +1520,7 @@
         </w:rPr>
         <w:t>DWIndependentBookSellersETL</w:t>
       </w:r>
+      <w:proofErr w:type="spellEnd"/>
       <w:r>
         <w:t xml:space="preserve"> </w:t>
       </w:r>
@@ -1681,6 +1659,7 @@
       <w:r>
         <w:t xml:space="preserve"> it as </w:t>
       </w:r>
+      <w:proofErr w:type="spellStart"/>
       <w:r>
         <w:rPr>
           <w:b/>
@@ -1693,7 +1672,15 @@
           <w:b/>
           <w:bCs/>
         </w:rPr>
-        <w:t xml:space="preserve">Job.sql. </w:t>
+        <w:t>Job.sql</w:t>
+      </w:r>
+      <w:proofErr w:type="spellEnd"/>
+      <w:r>
+        <w:rPr>
+          <w:b/>
+          <w:bCs/>
+        </w:rPr>
+        <w:t xml:space="preserve">. </w:t>
       </w:r>
     </w:p>
     <w:p>
@@ -1815,6 +1802,7 @@
       <w:r>
         <w:t xml:space="preserve"> a SQL Agent Job called </w:t>
       </w:r>
+      <w:proofErr w:type="spellStart"/>
       <w:r>
         <w:rPr>
           <w:b/>
@@ -1829,15 +1817,26 @@
         </w:rPr>
         <w:t>Maint</w:t>
       </w:r>
+      <w:proofErr w:type="spellEnd"/>
       <w:r>
         <w:t xml:space="preserve"> to run your</w:t>
       </w:r>
       <w:r>
-        <w:t xml:space="preserve"> maintenance sprocs </w:t>
+        <w:t xml:space="preserve"> maintenance </w:t>
+      </w:r>
+      <w:proofErr w:type="spellStart"/>
+      <w:proofErr w:type="gramStart"/>
+      <w:r>
+        <w:t>sprocs</w:t>
+      </w:r>
+      <w:proofErr w:type="spellEnd"/>
+      <w:r>
+        <w:t xml:space="preserve"> </w:t>
       </w:r>
       <w:r>
         <w:t>.</w:t>
       </w:r>
+      <w:proofErr w:type="gramEnd"/>
     </w:p>
     <w:p>
       <w:pPr>
@@ -1996,6 +1995,7 @@
       <w:r>
         <w:t xml:space="preserve"> it as </w:t>
       </w:r>
+      <w:proofErr w:type="spellStart"/>
       <w:r>
         <w:rPr>
           <w:b/>
@@ -2015,7 +2015,15 @@
           <w:b/>
           <w:bCs/>
         </w:rPr>
-        <w:t xml:space="preserve">Job.sql. </w:t>
+        <w:t>Job.sql</w:t>
+      </w:r>
+      <w:proofErr w:type="spellEnd"/>
+      <w:r>
+        <w:rPr>
+          <w:b/>
+          <w:bCs/>
+        </w:rPr>
+        <w:t xml:space="preserve">. </w:t>
       </w:r>
     </w:p>
     <w:p>
@@ -2266,7 +2274,23 @@
           <w:b/>
           <w:bCs/>
         </w:rPr>
-        <w:t>The ETL and Maint reporting objects script will only work after creat</w:t>
+        <w:t xml:space="preserve">The ETL and </w:t>
+      </w:r>
+      <w:proofErr w:type="spellStart"/>
+      <w:r>
+        <w:rPr>
+          <w:b/>
+          <w:bCs/>
+        </w:rPr>
+        <w:t>Maint</w:t>
+      </w:r>
+      <w:proofErr w:type="spellEnd"/>
+      <w:r>
+        <w:rPr>
+          <w:b/>
+          <w:bCs/>
+        </w:rPr>
+        <w:t xml:space="preserve"> reporting objects script will only work after creat</w:t>
       </w:r>
       <w:r>
         <w:rPr>
@@ -2344,6 +2368,7 @@
       <w:r>
         <w:t xml:space="preserve"> an SSRS project called </w:t>
       </w:r>
+      <w:proofErr w:type="spellStart"/>
       <w:r>
         <w:rPr>
           <w:b/>
@@ -2377,7 +2402,15 @@
           <w:b/>
           <w:bCs/>
         </w:rPr>
-        <w:t xml:space="preserve">Reports </w:t>
+        <w:t>Reports</w:t>
+      </w:r>
+      <w:proofErr w:type="spellEnd"/>
+      <w:r>
+        <w:rPr>
+          <w:b/>
+          <w:bCs/>
+        </w:rPr>
+        <w:t xml:space="preserve"> </w:t>
       </w:r>
       <w:r>
         <w:t xml:space="preserve">to your </w:t>
@@ -2411,7 +2444,15 @@
         <w:t xml:space="preserve"> for</w:t>
       </w:r>
       <w:r>
-        <w:t xml:space="preserve"> each dimension and fact table views (except for DimDates).</w:t>
+        <w:t xml:space="preserve"> each dimension and fact table views (except for </w:t>
+      </w:r>
+      <w:proofErr w:type="spellStart"/>
+      <w:r>
+        <w:t>DimDates</w:t>
+      </w:r>
+      <w:proofErr w:type="spellEnd"/>
+      <w:r>
+        <w:t>).</w:t>
       </w:r>
     </w:p>
     <w:p>
@@ -2435,7 +2476,15 @@
         </w:numPr>
       </w:pPr>
       <w:r>
-        <w:t>Create Maint reports for the ETL lot table views.</w:t>
+        <w:t xml:space="preserve">Create </w:t>
+      </w:r>
+      <w:proofErr w:type="spellStart"/>
+      <w:r>
+        <w:t>Maint</w:t>
+      </w:r>
+      <w:proofErr w:type="spellEnd"/>
+      <w:r>
+        <w:t xml:space="preserve"> reports for the ETL lot table views.</w:t>
       </w:r>
     </w:p>
     <w:p>
@@ -2500,7 +2549,23 @@
         <w:t>ame</w:t>
       </w:r>
       <w:r>
-        <w:t xml:space="preserve"> your SSRS DataSources and DataSets to identify what database or objects they are using.</w:t>
+        <w:t xml:space="preserve"> your SSRS </w:t>
+      </w:r>
+      <w:proofErr w:type="spellStart"/>
+      <w:r>
+        <w:t>DataSources</w:t>
+      </w:r>
+      <w:proofErr w:type="spellEnd"/>
+      <w:r>
+        <w:t xml:space="preserve"> and </w:t>
+      </w:r>
+      <w:proofErr w:type="spellStart"/>
+      <w:r>
+        <w:t>DataSets</w:t>
+      </w:r>
+      <w:proofErr w:type="spellEnd"/>
+      <w:r>
+        <w:t xml:space="preserve"> to identify what database or objects they are using.</w:t>
       </w:r>
     </w:p>
     <w:p>
@@ -2512,7 +2577,7 @@
           <w:noProof/>
         </w:rPr>
         <w:drawing>
-          <wp:inline distT="0" distB="0" distL="0" distR="0" wp14:anchorId="2F806686" wp14:editId="6115140A">
+          <wp:inline distT="0" distB="0" distL="0" distR="0" wp14:anchorId="2F806686" wp14:editId="5C9317EB">
             <wp:extent cx="4749800" cy="1884087"/>
             <wp:effectExtent l="0" t="0" r="0" b="1905"/>
             <wp:docPr id="22" name="Picture 22"/>
@@ -2853,7 +2918,7 @@
           <w:noProof/>
         </w:rPr>
         <w:drawing>
-          <wp:inline distT="0" distB="0" distL="0" distR="0" wp14:anchorId="3E5315EC" wp14:editId="64746A0B">
+          <wp:inline distT="0" distB="0" distL="0" distR="0" wp14:anchorId="3E5315EC" wp14:editId="6261CA19">
             <wp:extent cx="3429000" cy="1008638"/>
             <wp:effectExtent l="0" t="0" r="0" b="1270"/>
             <wp:docPr id="3" name="Picture 3"/>

</xml_diff>

<commit_message>
Completed Step 7. Created SSRS project for Step 8.
</commit_message>
<xml_diff>
--- a/final/DWIndependentBookSellers_RRajanbabu/Documents/FinalAssignment.docx
+++ b/final/DWIndependentBookSellers_RRajanbabu/Documents/FinalAssignment.docx
@@ -2090,21 +2090,12 @@
         <w:pStyle w:val="Heading2"/>
       </w:pPr>
       <w:r>
-        <w:rPr>
-          <w:highlight w:val="yellow"/>
-        </w:rPr>
         <w:t xml:space="preserve">Step </w:t>
       </w:r>
       <w:r>
-        <w:rPr>
-          <w:highlight w:val="yellow"/>
-        </w:rPr>
         <w:t>7</w:t>
       </w:r>
       <w:r>
-        <w:rPr>
-          <w:highlight w:val="yellow"/>
-        </w:rPr>
         <w:t>. Create Reporting Objects</w:t>
       </w:r>
       <w:r>
@@ -2303,18 +2294,33 @@
         <w:pStyle w:val="Heading2"/>
       </w:pPr>
       <w:r>
+        <w:rPr>
+          <w:highlight w:val="yellow"/>
+        </w:rPr>
         <w:t xml:space="preserve">Step </w:t>
       </w:r>
       <w:r>
+        <w:rPr>
+          <w:highlight w:val="yellow"/>
+        </w:rPr>
         <w:t>8</w:t>
       </w:r>
       <w:r>
+        <w:rPr>
+          <w:highlight w:val="yellow"/>
+        </w:rPr>
         <w:t>. Create ETL Reports with SSRS (</w:t>
       </w:r>
       <w:r>
+        <w:rPr>
+          <w:highlight w:val="yellow"/>
+        </w:rPr>
         <w:t>2hrs</w:t>
       </w:r>
       <w:r>
+        <w:rPr>
+          <w:highlight w:val="yellow"/>
+        </w:rPr>
         <w:t>)</w:t>
       </w:r>
     </w:p>
@@ -2417,32 +2423,54 @@
           <w:ilvl w:val="0"/>
           <w:numId w:val="6"/>
         </w:numPr>
-      </w:pPr>
-      <w:r>
-        <w:rPr>
-          <w:b/>
-          <w:bCs/>
+        <w:rPr>
+          <w:highlight w:val="yellow"/>
+        </w:rPr>
+      </w:pPr>
+      <w:r>
+        <w:rPr>
+          <w:b/>
+          <w:bCs/>
+          <w:highlight w:val="yellow"/>
         </w:rPr>
         <w:t xml:space="preserve">Create </w:t>
       </w:r>
       <w:r>
+        <w:rPr>
+          <w:highlight w:val="yellow"/>
+        </w:rPr>
         <w:t>ETL report</w:t>
       </w:r>
       <w:r>
+        <w:rPr>
+          <w:highlight w:val="yellow"/>
+        </w:rPr>
         <w:t>s</w:t>
       </w:r>
       <w:r>
+        <w:rPr>
+          <w:highlight w:val="yellow"/>
+        </w:rPr>
         <w:t xml:space="preserve"> for</w:t>
       </w:r>
       <w:r>
+        <w:rPr>
+          <w:highlight w:val="yellow"/>
+        </w:rPr>
         <w:t xml:space="preserve"> each dimension and fact table views (except for </w:t>
       </w:r>
       <w:proofErr w:type="spellStart"/>
       <w:r>
+        <w:rPr>
+          <w:highlight w:val="yellow"/>
+        </w:rPr>
         <w:t>DimDates</w:t>
       </w:r>
       <w:proofErr w:type="spellEnd"/>
       <w:r>
+        <w:rPr>
+          <w:highlight w:val="yellow"/>
+        </w:rPr>
         <w:t>).</w:t>
       </w:r>
     </w:p>
@@ -2568,7 +2596,7 @@
           <w:noProof/>
         </w:rPr>
         <w:drawing>
-          <wp:inline distT="0" distB="0" distL="0" distR="0" wp14:anchorId="2F806686" wp14:editId="013D71B0">
+          <wp:inline distT="0" distB="0" distL="0" distR="0" wp14:anchorId="2F806686" wp14:editId="780A60A0">
             <wp:extent cx="4749800" cy="1884087"/>
             <wp:effectExtent l="0" t="0" r="0" b="1905"/>
             <wp:docPr id="22" name="Picture 22"/>
@@ -2909,7 +2937,7 @@
           <w:noProof/>
         </w:rPr>
         <w:drawing>
-          <wp:inline distT="0" distB="0" distL="0" distR="0" wp14:anchorId="3E5315EC" wp14:editId="2CCAF59E">
+          <wp:inline distT="0" distB="0" distL="0" distR="0" wp14:anchorId="3E5315EC" wp14:editId="5A07CB2D">
             <wp:extent cx="3429000" cy="1008638"/>
             <wp:effectExtent l="0" t="0" r="0" b="1270"/>
             <wp:docPr id="3" name="Picture 3"/>

</xml_diff>